<commit_message>
made necessary changes to map_problem
</commit_message>
<xml_diff>
--- a/AI_hw1_dry.docx
+++ b/AI_hw1_dry.docx
@@ -1176,7 +1176,6 @@
     <w:p>
       <w:pPr>
         <w:rPr>
-          <w:rFonts w:hint="cs"/>
           <w:rtl/>
         </w:rPr>
       </w:pPr>
@@ -1260,7 +1259,6 @@
     <w:p>
       <w:pPr>
         <w:rPr>
-          <w:rFonts w:hint="cs"/>
           <w:rtl/>
         </w:rPr>
       </w:pPr>
@@ -1568,13 +1566,7 @@
                     <w:rPr>
                       <w:rFonts w:ascii="Cambria Math" w:hAnsi="Cambria Math"/>
                     </w:rPr>
-                    <m:t>,</m:t>
-                  </m:r>
-                  <m:r>
-                    <w:rPr>
-                      <w:rFonts w:ascii="Cambria Math" w:hAnsi="Cambria Math"/>
-                    </w:rPr>
-                    <m:t xml:space="preserve">  v∈Ord</m:t>
+                    <m:t>,  v∈Ord</m:t>
                   </m:r>
                 </m:e>
                 <m:e>
@@ -1750,37 +1742,7 @@
                     <w:rPr>
                       <w:rFonts w:ascii="Cambria Math" w:hAnsi="Cambria Math"/>
                     </w:rPr>
-                    <m:t>,</m:t>
-                  </m:r>
-                  <m:r>
-                    <w:rPr>
-                      <w:rFonts w:ascii="Cambria Math" w:hAnsi="Cambria Math"/>
-                    </w:rPr>
-                    <m:t xml:space="preserve">  </m:t>
-                  </m:r>
-                  <m:r>
-                    <w:rPr>
-                      <w:rFonts w:ascii="Cambria Math" w:hAnsi="Cambria Math"/>
-                    </w:rPr>
-                    <m:t xml:space="preserve">                       </m:t>
-                  </m:r>
-                  <m:r>
-                    <w:rPr>
-                      <w:rFonts w:ascii="Cambria Math" w:hAnsi="Cambria Math"/>
-                    </w:rPr>
-                    <m:t xml:space="preserve">       </m:t>
-                  </m:r>
-                  <m:r>
-                    <w:rPr>
-                      <w:rFonts w:ascii="Cambria Math" w:hAnsi="Cambria Math"/>
-                    </w:rPr>
-                    <m:t>v∈</m:t>
-                  </m:r>
-                  <m:r>
-                    <w:rPr>
-                      <w:rFonts w:ascii="Cambria Math" w:hAnsi="Cambria Math"/>
-                    </w:rPr>
-                    <m:t>GasStations</m:t>
+                    <m:t>,                                v∈GasStations</m:t>
                   </m:r>
                 </m:e>
               </m:eqArr>
@@ -1792,29 +1754,226 @@
     <w:p>
       <w:pPr>
         <w:rPr>
+          <w:rtl/>
+        </w:rPr>
+      </w:pPr>
+      <w:r>
+        <w:rPr>
           <w:rFonts w:hint="cs"/>
           <w:rtl/>
         </w:rPr>
+        <w:t xml:space="preserve">7. </w:t>
+      </w:r>
+      <w:r>
+        <w:t>k</w:t>
+      </w:r>
+      <w:r>
+        <w:rPr>
+          <w:rFonts w:hint="cs"/>
+          <w:rtl/>
+        </w:rPr>
+        <w:t>, מכיוון שאם יש מספיק דלק אפשר להמשיך בשרוך מכוון דרך כל צמתי ההזמנה.</w:t>
+      </w:r>
+    </w:p>
+    <w:p>
+      <w:pPr>
+        <w:rPr>
+          <w:rtl/>
+        </w:rPr>
       </w:pPr>
       <w:r>
         <w:rPr>
           <w:rFonts w:hint="cs"/>
           <w:rtl/>
         </w:rPr>
-        <w:t xml:space="preserve">7. </w:t>
-      </w:r>
-      <w:r>
-        <w:t>k</w:t>
+        <w:t>8.</w:t>
+      </w:r>
+      <w:r>
+        <w:t xml:space="preserve"> e</w:t>
       </w:r>
       <w:r>
         <w:rPr>
           <w:rFonts w:hint="cs"/>
           <w:rtl/>
         </w:rPr>
-        <w:t>, מכיוון שאם יש מספיק דלק אפשר להמשיך בשרוך מכוון דרך כל צמתי ההזמנה.</w:t>
+        <w:t xml:space="preserve">. </w:t>
+      </w:r>
+    </w:p>
+    <w:p>
+      <w:pPr>
+        <w:rPr>
+          <w:rtl/>
+        </w:rPr>
+      </w:pPr>
+      <w:r>
+        <w:rPr>
+          <w:rFonts w:hint="cs"/>
+          <w:rtl/>
+        </w:rPr>
+        <w:t>פלט הריצה המתוקנת:</w:t>
+      </w:r>
+    </w:p>
+    <w:p>
+      <w:pPr>
+        <w:bidi w:val="0"/>
+        <w:rPr>
+          <w:sz w:val="16"/>
+          <w:szCs w:val="16"/>
+        </w:rPr>
+      </w:pPr>
+      <w:proofErr w:type="spellStart"/>
+      <w:r>
+        <w:rPr>
+          <w:sz w:val="16"/>
+          <w:szCs w:val="16"/>
+        </w:rPr>
+        <w:t>load_map_from_csv</w:t>
+      </w:r>
+      <w:proofErr w:type="spellEnd"/>
+      <w:r>
+        <w:rPr>
+          <w:sz w:val="16"/>
+          <w:szCs w:val="16"/>
+        </w:rPr>
+        <w:t>: 1.74sec</w:t>
+      </w:r>
+    </w:p>
+    <w:p>
+      <w:pPr>
+        <w:bidi w:val="0"/>
+        <w:rPr>
+          <w:sz w:val="16"/>
+          <w:szCs w:val="16"/>
+          <w:rtl/>
+        </w:rPr>
+      </w:pPr>
+    </w:p>
+    <w:p>
+      <w:pPr>
+        <w:bidi w:val="0"/>
+        <w:rPr>
+          <w:sz w:val="16"/>
+          <w:szCs w:val="16"/>
+        </w:rPr>
+      </w:pPr>
+      <w:r>
+        <w:rPr>
+          <w:sz w:val="16"/>
+          <w:szCs w:val="16"/>
+        </w:rPr>
+        <w:t>Solve the map problem</w:t>
+      </w:r>
+      <w:r>
+        <w:rPr>
+          <w:rFonts w:cs="Arial"/>
+          <w:sz w:val="16"/>
+          <w:szCs w:val="16"/>
+          <w:rtl/>
+        </w:rPr>
+        <w:t>.</w:t>
+      </w:r>
+    </w:p>
+    <w:p>
+      <w:pPr>
+        <w:bidi w:val="0"/>
+        <w:rPr>
+          <w:rFonts w:hint="cs"/>
+          <w:sz w:val="16"/>
+          <w:szCs w:val="16"/>
+          <w:rtl/>
+        </w:rPr>
+      </w:pPr>
+      <w:r>
+        <w:rPr>
+          <w:sz w:val="16"/>
+          <w:szCs w:val="16"/>
+        </w:rPr>
+        <w:t>Map(</w:t>
+      </w:r>
+      <w:proofErr w:type="spellStart"/>
+      <w:r>
+        <w:rPr>
+          <w:sz w:val="16"/>
+          <w:szCs w:val="16"/>
+        </w:rPr>
+        <w:t>src</w:t>
+      </w:r>
+      <w:proofErr w:type="spellEnd"/>
+      <w:r>
+        <w:rPr>
+          <w:sz w:val="16"/>
+          <w:szCs w:val="16"/>
+        </w:rPr>
+        <w:t xml:space="preserve">: 54 </w:t>
+      </w:r>
+      <w:proofErr w:type="spellStart"/>
+      <w:r>
+        <w:rPr>
+          <w:sz w:val="16"/>
+          <w:szCs w:val="16"/>
+        </w:rPr>
+        <w:t>dst</w:t>
+      </w:r>
+      <w:proofErr w:type="spellEnd"/>
+      <w:r>
+        <w:rPr>
+          <w:sz w:val="16"/>
+          <w:szCs w:val="16"/>
+        </w:rPr>
+        <w:t xml:space="preserve">: 549)                 </w:t>
+      </w:r>
+      <w:proofErr w:type="spellStart"/>
+      <w:r>
+        <w:rPr>
+          <w:sz w:val="16"/>
+          <w:szCs w:val="16"/>
+        </w:rPr>
+        <w:t>UniformCost</w:t>
+      </w:r>
+      <w:proofErr w:type="spellEnd"/>
+      <w:r>
+        <w:rPr>
+          <w:sz w:val="16"/>
+          <w:szCs w:val="16"/>
+        </w:rPr>
+        <w:t xml:space="preserve">                   time:   0.73   #dev: 17355   </w:t>
+      </w:r>
+      <w:proofErr w:type="spellStart"/>
+      <w:r>
+        <w:rPr>
+          <w:sz w:val="16"/>
+          <w:szCs w:val="16"/>
+        </w:rPr>
+        <w:t>total_cost</w:t>
+      </w:r>
+      <w:proofErr w:type="spellEnd"/>
+      <w:r>
+        <w:rPr>
+          <w:sz w:val="16"/>
+          <w:szCs w:val="16"/>
+        </w:rPr>
+        <w:t>:  7465.52897   |path|: 137   path</w:t>
+      </w:r>
+      <w:r>
+        <w:rPr>
+          <w:rFonts w:cs="Arial"/>
+          <w:sz w:val="16"/>
+          <w:szCs w:val="16"/>
+          <w:rtl/>
+        </w:rPr>
+        <w:t>: [   54,    55,    56,    57,    58,    59,    60, 28893, 14580, 14590, 14591, 14592, 14593, 81892, 25814,    81, 26236, 26234,  1188, 33068, 33069, 33070, 1</w:t>
       </w:r>
       <w:bookmarkStart w:id="0" w:name="_GoBack"/>
       <w:bookmarkEnd w:id="0"/>
+      <w:r>
+        <w:rPr>
+          <w:rFonts w:cs="Arial"/>
+          <w:sz w:val="16"/>
+          <w:szCs w:val="16"/>
+          <w:rtl/>
+        </w:rPr>
+        <w:t>5474, 33071,  5020, 21699, 33072, 33073, 33074, 16203,  9847,  9848,  9849,  9850,  9851,   335,  9852, 82906, 82907, 82908, 82909, 95454, 96539, 72369, 94627, 38553, 72367, 29007, 94632, 96540,  9269, 82890, 29049, 29026, 82682, 71897, 83380, 96541, 82904, 96542, 96543, 96544, 96545, 96546, 96547, 82911, 82928, 24841, 24842, 24843,  5215, 24844,  9274, 24845, 24846, 24847, 24848, 24849, 24850, 24851, 24852, 24853, 24854, 24855, 24856, 24857, 24858, 24859, 24860, 24861, 24862, 24863, 24864, 24865, 24866, 82208, 82209, 82210, 21518, 21431, 21432, 21433, 21434, 21435, 21436, 21437, 21438, 21439, 21440, 21441, 21442, 21443, 21444, 21445, 21446, 21447, 21448, 21449, 21450, 21451,   621, 21452, 21453, 21454, 21495, 21496,   539,   540,   541,   542,   543,   544,   545,   546,   547,   548,   549]</w:t>
+      </w:r>
     </w:p>
     <w:sectPr>
       <w:pgSz w:w="11906" w:h="16838"/>

</xml_diff>

<commit_message>
finished changes to deliveries.py
</commit_message>
<xml_diff>
--- a/AI_hw1_dry.docx
+++ b/AI_hw1_dry.docx
@@ -4,7 +4,7 @@
   <w:body>
     <w:tbl>
       <w:tblPr>
-        <w:tblStyle w:val="TableGrid"/>
+        <w:tblStyle w:val="a3"/>
         <w:tblpPr w:leftFromText="180" w:rightFromText="180" w:vertAnchor="page" w:horzAnchor="margin" w:tblpY="2626"/>
         <w:bidiVisual/>
         <w:tblW w:w="0" w:type="auto"/>
@@ -23,6 +23,7 @@
           <w:p>
             <w:pPr>
               <w:rPr>
+                <w:rFonts w:hint="cs"/>
                 <w:rtl/>
               </w:rPr>
             </w:pPr>
@@ -1175,6 +1176,7 @@
     <w:p>
       <w:pPr>
         <w:rPr>
+          <w:rFonts w:hint="cs"/>
           <w:rtl/>
         </w:rPr>
       </w:pPr>
@@ -1186,60 +1188,17 @@
           <w:rFonts w:hint="cs"/>
           <w:rtl/>
         </w:rPr>
-        <w:t xml:space="preserve">. </w:t>
-      </w:r>
-      <m:oMath>
-        <m:d>
-          <m:dPr>
-            <m:ctrlPr>
-              <w:rPr>
-                <w:rFonts w:ascii="Cambria Math" w:hAnsi="Cambria Math"/>
-                <w:i/>
-              </w:rPr>
-            </m:ctrlPr>
-          </m:dPr>
-          <m:e>
-            <m:r>
-              <w:rPr>
-                <w:rFonts w:ascii="Cambria Math" w:hAnsi="Cambria Math"/>
-              </w:rPr>
-              <m:t>l+k</m:t>
-            </m:r>
-          </m:e>
-        </m:d>
-        <m:r>
-          <w:rPr>
-            <w:rFonts w:ascii="Cambria Math" w:eastAsiaTheme="minorEastAsia" w:hAnsi="Cambria Math"/>
-          </w:rPr>
-          <m:t>*d</m:t>
-        </m:r>
-        <m:sSup>
-          <m:sSupPr>
-            <m:ctrlPr>
-              <w:rPr>
-                <w:rFonts w:ascii="Cambria Math" w:eastAsiaTheme="minorEastAsia" w:hAnsi="Cambria Math"/>
-                <w:i/>
-              </w:rPr>
-            </m:ctrlPr>
-          </m:sSupPr>
-          <m:e>
-            <m:r>
-              <w:rPr>
-                <w:rFonts w:ascii="Cambria Math" w:eastAsiaTheme="minorEastAsia" w:hAnsi="Cambria Math"/>
-              </w:rPr>
-              <m:t>*2</m:t>
-            </m:r>
-          </m:e>
-          <m:sup>
-            <m:r>
-              <w:rPr>
-                <w:rFonts w:ascii="Cambria Math" w:eastAsiaTheme="minorEastAsia" w:hAnsi="Cambria Math"/>
-              </w:rPr>
-              <m:t>k</m:t>
-            </m:r>
-          </m:sup>
-        </m:sSup>
-      </m:oMath>
+        <w:t>.</w:t>
+      </w:r>
+      <w:r>
+        <w:rPr>
+          <w:rFonts w:hint="cs"/>
+          <w:rtl/>
+        </w:rPr>
+        <w:t xml:space="preserve"> </w:t>
+      </w:r>
+      <w:bookmarkStart w:id="0" w:name="_GoBack"/>
+      <w:bookmarkEnd w:id="0"/>
     </w:p>
     <w:p>
       <w:pPr>
@@ -2154,7 +2113,7 @@
           <w:szCs w:val="16"/>
         </w:rPr>
         <w:drawing>
-          <wp:inline distT="0" distB="0" distL="0" distR="0" wp14:anchorId="236D7579" wp14:editId="4344DCEC">
+          <wp:inline distT="0" distB="0" distL="0" distR="0" wp14:anchorId="236D7579" wp14:editId="37D8800B">
             <wp:extent cx="5276850" cy="3952875"/>
             <wp:effectExtent l="0" t="0" r="0" b="9525"/>
             <wp:docPr id="1" name="תמונה 1"/>
@@ -2319,8 +2278,614 @@
           <w:rtl/>
         </w:rPr>
       </w:pPr>
-      <w:bookmarkStart w:id="0" w:name="_GoBack"/>
-      <w:bookmarkEnd w:id="0"/>
+      <w:r>
+        <w:rPr>
+          <w:rFonts w:hint="cs"/>
+          <w:sz w:val="16"/>
+          <w:szCs w:val="16"/>
+          <w:rtl/>
+        </w:rPr>
+        <w:t>16.</w:t>
+      </w:r>
+    </w:p>
+    <w:p>
+      <w:pPr>
+        <w:bidi w:val="0"/>
+        <w:rPr>
+          <w:sz w:val="16"/>
+          <w:szCs w:val="16"/>
+        </w:rPr>
+      </w:pPr>
+      <w:proofErr w:type="spellStart"/>
+      <w:r>
+        <w:rPr>
+          <w:sz w:val="16"/>
+          <w:szCs w:val="16"/>
+        </w:rPr>
+        <w:t>RelaxedDeliveries</w:t>
+      </w:r>
+      <w:proofErr w:type="spellEnd"/>
+      <w:r>
+        <w:rPr>
+          <w:sz w:val="16"/>
+          <w:szCs w:val="16"/>
+        </w:rPr>
+        <w:t>(</w:t>
+      </w:r>
+      <w:proofErr w:type="spellStart"/>
+      <w:r>
+        <w:rPr>
+          <w:sz w:val="16"/>
+          <w:szCs w:val="16"/>
+        </w:rPr>
+        <w:t>big_</w:t>
+      </w:r>
+      <w:proofErr w:type="gramStart"/>
+      <w:r>
+        <w:rPr>
+          <w:sz w:val="16"/>
+          <w:szCs w:val="16"/>
+        </w:rPr>
+        <w:t>delivery</w:t>
+      </w:r>
+      <w:proofErr w:type="spellEnd"/>
+      <w:r>
+        <w:rPr>
+          <w:sz w:val="16"/>
+          <w:szCs w:val="16"/>
+        </w:rPr>
+        <w:t xml:space="preserve">)   </w:t>
+      </w:r>
+      <w:proofErr w:type="gramEnd"/>
+      <w:r>
+        <w:rPr>
+          <w:sz w:val="16"/>
+          <w:szCs w:val="16"/>
+        </w:rPr>
+        <w:t xml:space="preserve">    A* (h=</w:t>
+      </w:r>
+      <w:proofErr w:type="spellStart"/>
+      <w:r>
+        <w:rPr>
+          <w:sz w:val="16"/>
+          <w:szCs w:val="16"/>
+        </w:rPr>
+        <w:t>MaxAirDist</w:t>
+      </w:r>
+      <w:proofErr w:type="spellEnd"/>
+      <w:r>
+        <w:rPr>
+          <w:sz w:val="16"/>
+          <w:szCs w:val="16"/>
+        </w:rPr>
+        <w:t xml:space="preserve">, w=0.500)    time:   4.87   #dev: 3908    </w:t>
+      </w:r>
+      <w:proofErr w:type="spellStart"/>
+      <w:r>
+        <w:rPr>
+          <w:sz w:val="16"/>
+          <w:szCs w:val="16"/>
+        </w:rPr>
+        <w:t>total_cost</w:t>
+      </w:r>
+      <w:proofErr w:type="spellEnd"/>
+      <w:r>
+        <w:rPr>
+          <w:sz w:val="16"/>
+          <w:szCs w:val="16"/>
+        </w:rPr>
+        <w:t>: 40844.21165   |path|: 11    path: [33919, 18409, 77726, 26690, 31221, 63050, 84034, 60664, 70557, 94941, 31008]   gas-stations: [31221, 70557]</w:t>
+      </w:r>
+    </w:p>
+    <w:p>
+      <w:pPr>
+        <w:rPr>
+          <w:sz w:val="16"/>
+          <w:szCs w:val="16"/>
+          <w:rtl/>
+        </w:rPr>
+      </w:pPr>
+      <w:r>
+        <w:rPr>
+          <w:rFonts w:hint="cs"/>
+          <w:sz w:val="16"/>
+          <w:szCs w:val="16"/>
+          <w:rtl/>
+        </w:rPr>
+        <w:t xml:space="preserve">17. </w:t>
+      </w:r>
+    </w:p>
+    <w:p>
+      <w:pPr>
+        <w:bidi w:val="0"/>
+        <w:rPr>
+          <w:sz w:val="16"/>
+          <w:szCs w:val="16"/>
+        </w:rPr>
+      </w:pPr>
+      <w:proofErr w:type="spellStart"/>
+      <w:r>
+        <w:rPr>
+          <w:sz w:val="16"/>
+          <w:szCs w:val="16"/>
+        </w:rPr>
+        <w:t>RelaxedDeliveries</w:t>
+      </w:r>
+      <w:proofErr w:type="spellEnd"/>
+      <w:r>
+        <w:rPr>
+          <w:sz w:val="16"/>
+          <w:szCs w:val="16"/>
+        </w:rPr>
+        <w:t>(</w:t>
+      </w:r>
+      <w:proofErr w:type="spellStart"/>
+      <w:r>
+        <w:rPr>
+          <w:sz w:val="16"/>
+          <w:szCs w:val="16"/>
+        </w:rPr>
+        <w:t>big_</w:t>
+      </w:r>
+      <w:proofErr w:type="gramStart"/>
+      <w:r>
+        <w:rPr>
+          <w:sz w:val="16"/>
+          <w:szCs w:val="16"/>
+        </w:rPr>
+        <w:t>delivery</w:t>
+      </w:r>
+      <w:proofErr w:type="spellEnd"/>
+      <w:r>
+        <w:rPr>
+          <w:sz w:val="16"/>
+          <w:szCs w:val="16"/>
+        </w:rPr>
+        <w:t xml:space="preserve">)   </w:t>
+      </w:r>
+      <w:proofErr w:type="gramEnd"/>
+      <w:r>
+        <w:rPr>
+          <w:sz w:val="16"/>
+          <w:szCs w:val="16"/>
+        </w:rPr>
+        <w:t xml:space="preserve">    A* (h=</w:t>
+      </w:r>
+      <w:proofErr w:type="spellStart"/>
+      <w:r>
+        <w:rPr>
+          <w:sz w:val="16"/>
+          <w:szCs w:val="16"/>
+        </w:rPr>
+        <w:t>MSTAirDist</w:t>
+      </w:r>
+      <w:proofErr w:type="spellEnd"/>
+      <w:r>
+        <w:rPr>
+          <w:sz w:val="16"/>
+          <w:szCs w:val="16"/>
+        </w:rPr>
+        <w:t xml:space="preserve">, w=0.500)    time:   1.39   #dev: 87      </w:t>
+      </w:r>
+      <w:proofErr w:type="spellStart"/>
+      <w:r>
+        <w:rPr>
+          <w:sz w:val="16"/>
+          <w:szCs w:val="16"/>
+        </w:rPr>
+        <w:t>total_cost</w:t>
+      </w:r>
+      <w:proofErr w:type="spellEnd"/>
+      <w:r>
+        <w:rPr>
+          <w:sz w:val="16"/>
+          <w:szCs w:val="16"/>
+        </w:rPr>
+        <w:t>: 40844.21165   |path|: 11    path: [33919, 18409, 77726, 26690, 31221, 63050, 84034, 60664, 70557, 94941, 31008]   gas-stations: [31221, 70557]</w:t>
+      </w:r>
+    </w:p>
+    <w:p>
+      <w:pPr>
+        <w:rPr>
+          <w:sz w:val="16"/>
+          <w:szCs w:val="16"/>
+        </w:rPr>
+      </w:pPr>
+    </w:p>
+    <w:p>
+      <w:pPr>
+        <w:rPr>
+          <w:sz w:val="16"/>
+          <w:szCs w:val="16"/>
+        </w:rPr>
+      </w:pPr>
+    </w:p>
+    <w:p>
+      <w:pPr>
+        <w:rPr>
+          <w:sz w:val="16"/>
+          <w:szCs w:val="16"/>
+        </w:rPr>
+      </w:pPr>
+    </w:p>
+    <w:p>
+      <w:pPr>
+        <w:rPr>
+          <w:sz w:val="16"/>
+          <w:szCs w:val="16"/>
+        </w:rPr>
+      </w:pPr>
+    </w:p>
+    <w:p>
+      <w:pPr>
+        <w:rPr>
+          <w:sz w:val="16"/>
+          <w:szCs w:val="16"/>
+          <w:rtl/>
+        </w:rPr>
+      </w:pPr>
+      <w:r>
+        <w:rPr>
+          <w:rFonts w:hint="cs"/>
+          <w:noProof/>
+          <w:sz w:val="16"/>
+          <w:szCs w:val="16"/>
+        </w:rPr>
+        <w:lastRenderedPageBreak/>
+        <w:drawing>
+          <wp:anchor distT="0" distB="0" distL="114300" distR="114300" simplePos="0" relativeHeight="251658240" behindDoc="0" locked="0" layoutInCell="1" allowOverlap="1" wp14:anchorId="751447BB" wp14:editId="1999EBC2">
+            <wp:simplePos x="0" y="0"/>
+            <wp:positionH relativeFrom="column">
+              <wp:posOffset>-277578</wp:posOffset>
+            </wp:positionH>
+            <wp:positionV relativeFrom="paragraph">
+              <wp:posOffset>9249</wp:posOffset>
+            </wp:positionV>
+            <wp:extent cx="5271770" cy="3951605"/>
+            <wp:effectExtent l="0" t="0" r="5080" b="0"/>
+            <wp:wrapNone/>
+            <wp:docPr id="2" name="תמונה 2"/>
+            <wp:cNvGraphicFramePr>
+              <a:graphicFrameLocks xmlns:a="http://schemas.openxmlformats.org/drawingml/2006/main" noChangeAspect="1"/>
+            </wp:cNvGraphicFramePr>
+            <a:graphic xmlns:a="http://schemas.openxmlformats.org/drawingml/2006/main">
+              <a:graphicData uri="http://schemas.openxmlformats.org/drawingml/2006/picture">
+                <pic:pic xmlns:pic="http://schemas.openxmlformats.org/drawingml/2006/picture">
+                  <pic:nvPicPr>
+                    <pic:cNvPr id="0" name="Picture 1"/>
+                    <pic:cNvPicPr>
+                      <a:picLocks noChangeAspect="1" noChangeArrowheads="1"/>
+                    </pic:cNvPicPr>
+                  </pic:nvPicPr>
+                  <pic:blipFill>
+                    <a:blip r:embed="rId7">
+                      <a:extLst>
+                        <a:ext uri="{28A0092B-C50C-407E-A947-70E740481C1C}">
+                          <a14:useLocalDpi xmlns:a14="http://schemas.microsoft.com/office/drawing/2010/main" val="0"/>
+                        </a:ext>
+                      </a:extLst>
+                    </a:blip>
+                    <a:srcRect/>
+                    <a:stretch>
+                      <a:fillRect/>
+                    </a:stretch>
+                  </pic:blipFill>
+                  <pic:spPr bwMode="auto">
+                    <a:xfrm>
+                      <a:off x="0" y="0"/>
+                      <a:ext cx="5271770" cy="3951605"/>
+                    </a:xfrm>
+                    <a:prstGeom prst="rect">
+                      <a:avLst/>
+                    </a:prstGeom>
+                    <a:noFill/>
+                    <a:ln>
+                      <a:noFill/>
+                    </a:ln>
+                  </pic:spPr>
+                </pic:pic>
+              </a:graphicData>
+            </a:graphic>
+            <wp14:sizeRelH relativeFrom="page">
+              <wp14:pctWidth>0</wp14:pctWidth>
+            </wp14:sizeRelH>
+            <wp14:sizeRelV relativeFrom="page">
+              <wp14:pctHeight>0</wp14:pctHeight>
+            </wp14:sizeRelV>
+          </wp:anchor>
+        </w:drawing>
+      </w:r>
+      <w:r>
+        <w:rPr>
+          <w:rFonts w:hint="cs"/>
+          <w:sz w:val="16"/>
+          <w:szCs w:val="16"/>
+          <w:rtl/>
+        </w:rPr>
+        <w:t xml:space="preserve">18. </w:t>
+      </w:r>
+    </w:p>
+    <w:p>
+      <w:pPr>
+        <w:rPr>
+          <w:sz w:val="16"/>
+          <w:szCs w:val="16"/>
+          <w:rtl/>
+        </w:rPr>
+      </w:pPr>
+    </w:p>
+    <w:p>
+      <w:pPr>
+        <w:rPr>
+          <w:sz w:val="16"/>
+          <w:szCs w:val="16"/>
+          <w:rtl/>
+        </w:rPr>
+      </w:pPr>
+    </w:p>
+    <w:p>
+      <w:pPr>
+        <w:rPr>
+          <w:sz w:val="16"/>
+          <w:szCs w:val="16"/>
+          <w:rtl/>
+        </w:rPr>
+      </w:pPr>
+    </w:p>
+    <w:p>
+      <w:pPr>
+        <w:rPr>
+          <w:sz w:val="16"/>
+          <w:szCs w:val="16"/>
+          <w:rtl/>
+        </w:rPr>
+      </w:pPr>
+    </w:p>
+    <w:p>
+      <w:pPr>
+        <w:rPr>
+          <w:rFonts w:hint="cs"/>
+          <w:sz w:val="16"/>
+          <w:szCs w:val="16"/>
+          <w:rtl/>
+        </w:rPr>
+      </w:pPr>
+      <w:r>
+        <w:rPr>
+          <w:sz w:val="16"/>
+          <w:szCs w:val="16"/>
+        </w:rPr>
+        <w:br/>
+      </w:r>
+    </w:p>
+    <w:p>
+      <w:pPr>
+        <w:rPr>
+          <w:rFonts w:hint="cs"/>
+          <w:sz w:val="16"/>
+          <w:szCs w:val="16"/>
+          <w:rtl/>
+        </w:rPr>
+      </w:pPr>
+    </w:p>
+    <w:p>
+      <w:pPr>
+        <w:rPr>
+          <w:rFonts w:hint="cs"/>
+          <w:sz w:val="16"/>
+          <w:szCs w:val="16"/>
+          <w:rtl/>
+        </w:rPr>
+      </w:pPr>
+    </w:p>
+    <w:p>
+      <w:pPr>
+        <w:rPr>
+          <w:rFonts w:hint="cs"/>
+          <w:sz w:val="16"/>
+          <w:szCs w:val="16"/>
+          <w:rtl/>
+        </w:rPr>
+      </w:pPr>
+    </w:p>
+    <w:p>
+      <w:pPr>
+        <w:rPr>
+          <w:rFonts w:hint="cs"/>
+          <w:sz w:val="16"/>
+          <w:szCs w:val="16"/>
+          <w:rtl/>
+        </w:rPr>
+      </w:pPr>
+    </w:p>
+    <w:p>
+      <w:pPr>
+        <w:rPr>
+          <w:rFonts w:hint="cs"/>
+          <w:sz w:val="16"/>
+          <w:szCs w:val="16"/>
+          <w:rtl/>
+        </w:rPr>
+      </w:pPr>
+    </w:p>
+    <w:p>
+      <w:pPr>
+        <w:rPr>
+          <w:rFonts w:hint="cs"/>
+          <w:sz w:val="16"/>
+          <w:szCs w:val="16"/>
+          <w:rtl/>
+        </w:rPr>
+      </w:pPr>
+    </w:p>
+    <w:p>
+      <w:pPr>
+        <w:rPr>
+          <w:rFonts w:hint="cs"/>
+          <w:sz w:val="16"/>
+          <w:szCs w:val="16"/>
+          <w:rtl/>
+        </w:rPr>
+      </w:pPr>
+    </w:p>
+    <w:p>
+      <w:pPr>
+        <w:rPr>
+          <w:rFonts w:hint="cs"/>
+          <w:sz w:val="16"/>
+          <w:szCs w:val="16"/>
+          <w:rtl/>
+        </w:rPr>
+      </w:pPr>
+    </w:p>
+    <w:p>
+      <w:pPr>
+        <w:rPr>
+          <w:rFonts w:hint="cs"/>
+          <w:sz w:val="16"/>
+          <w:szCs w:val="16"/>
+          <w:rtl/>
+        </w:rPr>
+      </w:pPr>
+    </w:p>
+    <w:p>
+      <w:pPr>
+        <w:rPr>
+          <w:sz w:val="16"/>
+          <w:szCs w:val="16"/>
+          <w:rtl/>
+        </w:rPr>
+      </w:pPr>
+    </w:p>
+    <w:p>
+      <w:pPr>
+        <w:rPr>
+          <w:sz w:val="16"/>
+          <w:szCs w:val="16"/>
+          <w:rtl/>
+        </w:rPr>
+      </w:pPr>
+    </w:p>
+    <w:p>
+      <w:pPr>
+        <w:rPr>
+          <w:sz w:val="16"/>
+          <w:szCs w:val="16"/>
+          <w:rtl/>
+        </w:rPr>
+      </w:pPr>
+    </w:p>
+    <w:p>
+      <w:pPr>
+        <w:rPr>
+          <w:rFonts w:hint="cs"/>
+          <w:sz w:val="16"/>
+          <w:szCs w:val="16"/>
+          <w:rtl/>
+        </w:rPr>
+      </w:pPr>
+      <w:r>
+        <w:rPr>
+          <w:rFonts w:hint="cs"/>
+          <w:sz w:val="16"/>
+          <w:szCs w:val="16"/>
+          <w:rtl/>
+        </w:rPr>
+        <w:t xml:space="preserve">19.  יהי </w:t>
+      </w:r>
+      <m:oMath>
+        <m:sSub>
+          <m:sSubPr>
+            <m:ctrlPr>
+              <w:rPr>
+                <w:rFonts w:ascii="Cambria Math" w:hAnsi="Cambria Math"/>
+                <w:i/>
+                <w:sz w:val="16"/>
+                <w:szCs w:val="16"/>
+              </w:rPr>
+            </m:ctrlPr>
+          </m:sSubPr>
+          <m:e>
+            <m:r>
+              <w:rPr>
+                <w:rFonts w:ascii="Cambria Math" w:hAnsi="Cambria Math"/>
+                <w:sz w:val="16"/>
+                <w:szCs w:val="16"/>
+              </w:rPr>
+              <m:t>x</m:t>
+            </m:r>
+          </m:e>
+          <m:sub>
+            <m:r>
+              <w:rPr>
+                <w:rFonts w:ascii="Cambria Math" w:hAnsi="Cambria Math"/>
+                <w:sz w:val="16"/>
+                <w:szCs w:val="16"/>
+              </w:rPr>
+              <m:t>i</m:t>
+            </m:r>
+          </m:sub>
+        </m:sSub>
+        <m:r>
+          <w:rPr>
+            <w:rFonts w:ascii="Cambria Math" w:hAnsi="Cambria Math"/>
+            <w:sz w:val="16"/>
+            <w:szCs w:val="16"/>
+          </w:rPr>
+          <m:t>ϵ</m:t>
+        </m:r>
+        <m:sSup>
+          <m:sSupPr>
+            <m:ctrlPr>
+              <w:rPr>
+                <w:rFonts w:ascii="Cambria Math" w:hAnsi="Cambria Math"/>
+                <w:i/>
+                <w:sz w:val="16"/>
+                <w:szCs w:val="16"/>
+              </w:rPr>
+            </m:ctrlPr>
+          </m:sSupPr>
+          <m:e>
+            <m:r>
+              <w:rPr>
+                <w:rFonts w:ascii="Cambria Math" w:hAnsi="Cambria Math"/>
+                <w:sz w:val="16"/>
+                <w:szCs w:val="16"/>
+              </w:rPr>
+              <m:t>x</m:t>
+            </m:r>
+          </m:e>
+          <m:sup>
+            <m:r>
+              <w:rPr>
+                <w:rFonts w:ascii="Cambria Math" w:hAnsi="Cambria Math"/>
+                <w:sz w:val="16"/>
+                <w:szCs w:val="16"/>
+              </w:rPr>
+              <m:t>t</m:t>
+            </m:r>
+          </m:sup>
+        </m:sSup>
+      </m:oMath>
+      <w:r>
+        <w:rPr>
+          <w:rFonts w:hint="cs"/>
+          <w:sz w:val="16"/>
+          <w:szCs w:val="16"/>
+          <w:rtl/>
+        </w:rPr>
+        <w:t xml:space="preserve">, נסמן ב </w:t>
+      </w:r>
+    </w:p>
+    <w:p>
+      <w:pPr>
+        <w:rPr>
+          <w:rFonts w:hint="cs"/>
+          <w:sz w:val="16"/>
+          <w:szCs w:val="16"/>
+          <w:rtl/>
+        </w:rPr>
+      </w:pPr>
     </w:p>
     <w:sectPr>
       <w:pgSz w:w="11906" w:h="16838"/>
@@ -2778,20 +3343,20 @@
     <w:lsdException w:name="Hashtag" w:semiHidden="1" w:unhideWhenUsed="1"/>
     <w:lsdException w:name="Unresolved Mention" w:semiHidden="1" w:unhideWhenUsed="1"/>
   </w:latentStyles>
-  <w:style w:type="paragraph" w:default="1" w:styleId="Normal">
+  <w:style w:type="paragraph" w:default="1" w:styleId="a">
     <w:name w:val="Normal"/>
     <w:qFormat/>
     <w:pPr>
       <w:bidi/>
     </w:pPr>
   </w:style>
-  <w:style w:type="character" w:default="1" w:styleId="DefaultParagraphFont">
+  <w:style w:type="character" w:default="1" w:styleId="a0">
     <w:name w:val="Default Paragraph Font"/>
     <w:uiPriority w:val="1"/>
     <w:semiHidden/>
     <w:unhideWhenUsed/>
   </w:style>
-  <w:style w:type="table" w:default="1" w:styleId="TableNormal">
+  <w:style w:type="table" w:default="1" w:styleId="a1">
     <w:name w:val="Normal Table"/>
     <w:uiPriority w:val="99"/>
     <w:semiHidden/>
@@ -2806,15 +3371,15 @@
       </w:tblCellMar>
     </w:tblPr>
   </w:style>
-  <w:style w:type="numbering" w:default="1" w:styleId="NoList">
+  <w:style w:type="numbering" w:default="1" w:styleId="a2">
     <w:name w:val="No List"/>
     <w:uiPriority w:val="99"/>
     <w:semiHidden/>
     <w:unhideWhenUsed/>
   </w:style>
-  <w:style w:type="table" w:styleId="TableGrid">
+  <w:style w:type="table" w:styleId="a3">
     <w:name w:val="Table Grid"/>
-    <w:basedOn w:val="TableNormal"/>
+    <w:basedOn w:val="a1"/>
     <w:uiPriority w:val="39"/>
     <w:rsid w:val="00511DB6"/>
     <w:pPr>
@@ -2831,9 +3396,9 @@
       </w:tblBorders>
     </w:tblPr>
   </w:style>
-  <w:style w:type="character" w:styleId="PlaceholderText">
+  <w:style w:type="character" w:styleId="a4">
     <w:name w:val="Placeholder Text"/>
-    <w:basedOn w:val="DefaultParagraphFont"/>
+    <w:basedOn w:val="a0"/>
     <w:uiPriority w:val="99"/>
     <w:semiHidden/>
     <w:rsid w:val="002257D4"/>
@@ -2841,10 +3406,10 @@
       <w:color w:val="808080"/>
     </w:rPr>
   </w:style>
-  <w:style w:type="paragraph" w:styleId="Header">
+  <w:style w:type="paragraph" w:styleId="a5">
     <w:name w:val="header"/>
-    <w:basedOn w:val="Normal"/>
-    <w:link w:val="HeaderChar"/>
+    <w:basedOn w:val="a"/>
+    <w:link w:val="a6"/>
     <w:uiPriority w:val="99"/>
     <w:unhideWhenUsed/>
     <w:rsid w:val="009320D9"/>
@@ -2856,17 +3421,17 @@
       <w:spacing w:after="0" w:line="240" w:lineRule="auto"/>
     </w:pPr>
   </w:style>
-  <w:style w:type="character" w:customStyle="1" w:styleId="HeaderChar">
-    <w:name w:val="Header Char"/>
-    <w:basedOn w:val="DefaultParagraphFont"/>
-    <w:link w:val="Header"/>
+  <w:style w:type="character" w:customStyle="1" w:styleId="a6">
+    <w:name w:val="כותרת עליונה תו"/>
+    <w:basedOn w:val="a0"/>
+    <w:link w:val="a5"/>
     <w:uiPriority w:val="99"/>
     <w:rsid w:val="009320D9"/>
   </w:style>
-  <w:style w:type="paragraph" w:styleId="Footer">
+  <w:style w:type="paragraph" w:styleId="a7">
     <w:name w:val="footer"/>
-    <w:basedOn w:val="Normal"/>
-    <w:link w:val="FooterChar"/>
+    <w:basedOn w:val="a"/>
+    <w:link w:val="a8"/>
     <w:uiPriority w:val="99"/>
     <w:unhideWhenUsed/>
     <w:rsid w:val="009320D9"/>
@@ -2878,10 +3443,10 @@
       <w:spacing w:after="0" w:line="240" w:lineRule="auto"/>
     </w:pPr>
   </w:style>
-  <w:style w:type="character" w:customStyle="1" w:styleId="FooterChar">
-    <w:name w:val="Footer Char"/>
-    <w:basedOn w:val="DefaultParagraphFont"/>
-    <w:link w:val="Footer"/>
+  <w:style w:type="character" w:customStyle="1" w:styleId="a8">
+    <w:name w:val="כותרת תחתונה תו"/>
+    <w:basedOn w:val="a0"/>
+    <w:link w:val="a7"/>
     <w:uiPriority w:val="99"/>
     <w:rsid w:val="009320D9"/>
   </w:style>

</xml_diff>

<commit_message>
started working on stochastic greedy
</commit_message>
<xml_diff>
--- a/AI_hw1_dry.docx
+++ b/AI_hw1_dry.docx
@@ -4,7 +4,7 @@
   <w:body>
     <w:tbl>
       <w:tblPr>
-        <w:tblStyle w:val="TableGrid"/>
+        <w:tblStyle w:val="a3"/>
         <w:tblpPr w:leftFromText="180" w:rightFromText="180" w:vertAnchor="page" w:horzAnchor="margin" w:tblpY="2626"/>
         <w:bidiVisual/>
         <w:tblW w:w="0" w:type="auto"/>
@@ -23,6 +23,7 @@
           <w:p>
             <w:pPr>
               <w:rPr>
+                <w:rFonts w:hint="cs"/>
                 <w:rtl/>
               </w:rPr>
             </w:pPr>
@@ -2970,7 +2971,214 @@
           <w:szCs w:val="16"/>
           <w:rtl/>
         </w:rPr>
+        <w:lastRenderedPageBreak/>
         <w:t xml:space="preserve">20. </w:t>
+      </w:r>
+      <w:r>
+        <w:rPr>
+          <w:sz w:val="16"/>
+          <w:szCs w:val="16"/>
+          <w:rtl/>
+        </w:rPr>
+        <w:br/>
+      </w:r>
+      <w:r>
+        <w:rPr>
+          <w:noProof/>
+        </w:rPr>
+        <w:drawing>
+          <wp:inline distT="0" distB="0" distL="0" distR="0" wp14:anchorId="64692998" wp14:editId="068A4EDE">
+            <wp:extent cx="5274310" cy="3932555"/>
+            <wp:effectExtent l="0" t="0" r="2540" b="0"/>
+            <wp:docPr id="4" name="תמונה 4"/>
+            <wp:cNvGraphicFramePr>
+              <a:graphicFrameLocks xmlns:a="http://schemas.openxmlformats.org/drawingml/2006/main" noChangeAspect="1"/>
+            </wp:cNvGraphicFramePr>
+            <a:graphic xmlns:a="http://schemas.openxmlformats.org/drawingml/2006/main">
+              <a:graphicData uri="http://schemas.openxmlformats.org/drawingml/2006/picture">
+                <pic:pic xmlns:pic="http://schemas.openxmlformats.org/drawingml/2006/picture">
+                  <pic:nvPicPr>
+                    <pic:cNvPr id="1" name=""/>
+                    <pic:cNvPicPr/>
+                  </pic:nvPicPr>
+                  <pic:blipFill>
+                    <a:blip r:embed="rId9"/>
+                    <a:stretch>
+                      <a:fillRect/>
+                    </a:stretch>
+                  </pic:blipFill>
+                  <pic:spPr>
+                    <a:xfrm>
+                      <a:off x="0" y="0"/>
+                      <a:ext cx="5274310" cy="3932555"/>
+                    </a:xfrm>
+                    <a:prstGeom prst="rect">
+                      <a:avLst/>
+                    </a:prstGeom>
+                  </pic:spPr>
+                </pic:pic>
+              </a:graphicData>
+            </a:graphic>
+          </wp:inline>
+        </w:drawing>
+      </w:r>
+      <w:r>
+        <w:rPr>
+          <w:rFonts w:hint="cs"/>
+          <w:sz w:val="16"/>
+          <w:szCs w:val="16"/>
+          <w:rtl/>
+        </w:rPr>
+        <w:t>21.</w:t>
+      </w:r>
+    </w:p>
+    <w:p>
+      <w:pPr>
+        <w:rPr>
+          <w:sz w:val="16"/>
+          <w:szCs w:val="16"/>
+          <w:rtl/>
+        </w:rPr>
+      </w:pPr>
+      <w:r>
+        <w:rPr>
+          <w:rFonts w:hint="cs"/>
+          <w:sz w:val="16"/>
+          <w:szCs w:val="16"/>
+          <w:rtl/>
+        </w:rPr>
+        <w:t xml:space="preserve">בגבול ש- </w:t>
+      </w:r>
+      <w:r>
+        <w:rPr>
+          <w:sz w:val="16"/>
+          <w:szCs w:val="16"/>
+        </w:rPr>
+        <w:t>T</w:t>
+      </w:r>
+      <w:r>
+        <w:rPr>
+          <w:rFonts w:hint="cs"/>
+          <w:sz w:val="16"/>
+          <w:szCs w:val="16"/>
+          <w:rtl/>
+        </w:rPr>
+        <w:t xml:space="preserve"> שואף ל- 0, ההסתברות של הערך היוריסטי הגבוה ביותר להיבחר שואפת ל- 1 ועבור כל שאר הערכים ההסתברות להיבחר שואפת ל- 0. </w:t>
+      </w:r>
+      <w:proofErr w:type="spellStart"/>
+      <w:r>
+        <w:rPr>
+          <w:rFonts w:hint="cs"/>
+          <w:sz w:val="16"/>
+          <w:szCs w:val="16"/>
+          <w:rtl/>
+        </w:rPr>
+        <w:t>אינטואטיבית</w:t>
+      </w:r>
+      <w:proofErr w:type="spellEnd"/>
+      <w:r>
+        <w:rPr>
+          <w:rFonts w:hint="cs"/>
+          <w:sz w:val="16"/>
+          <w:szCs w:val="16"/>
+          <w:rtl/>
+        </w:rPr>
+        <w:t xml:space="preserve">, זה קורה מכיוון שככל ש- </w:t>
+      </w:r>
+      <w:r>
+        <w:rPr>
+          <w:sz w:val="16"/>
+          <w:szCs w:val="16"/>
+        </w:rPr>
+        <w:t>T</w:t>
+      </w:r>
+      <w:r>
+        <w:rPr>
+          <w:rFonts w:hint="cs"/>
+          <w:sz w:val="16"/>
+          <w:szCs w:val="16"/>
+          <w:rtl/>
+        </w:rPr>
+        <w:t xml:space="preserve"> קטן הסיכוי לבחור בערך יוריסטי גבוה יותר גדל.</w:t>
+      </w:r>
+    </w:p>
+    <w:p>
+      <w:pPr>
+        <w:rPr>
+          <w:sz w:val="16"/>
+          <w:szCs w:val="16"/>
+          <w:rtl/>
+        </w:rPr>
+      </w:pPr>
+      <w:r>
+        <w:rPr>
+          <w:rFonts w:hint="cs"/>
+          <w:sz w:val="16"/>
+          <w:szCs w:val="16"/>
+          <w:rtl/>
+        </w:rPr>
+        <w:t>22.</w:t>
+      </w:r>
+    </w:p>
+    <w:p>
+      <w:pPr>
+        <w:rPr>
+          <w:rFonts w:hint="cs"/>
+          <w:sz w:val="16"/>
+          <w:szCs w:val="16"/>
+          <w:rtl/>
+        </w:rPr>
+      </w:pPr>
+      <w:r>
+        <w:rPr>
+          <w:rFonts w:hint="cs"/>
+          <w:sz w:val="16"/>
+          <w:szCs w:val="16"/>
+          <w:rtl/>
+        </w:rPr>
+        <w:t xml:space="preserve">בגבול ש- </w:t>
+      </w:r>
+      <w:r>
+        <w:rPr>
+          <w:sz w:val="16"/>
+          <w:szCs w:val="16"/>
+        </w:rPr>
+        <w:t>T</w:t>
+      </w:r>
+      <w:r>
+        <w:rPr>
+          <w:rFonts w:hint="cs"/>
+          <w:sz w:val="16"/>
+          <w:szCs w:val="16"/>
+          <w:rtl/>
+        </w:rPr>
+        <w:t xml:space="preserve"> שואף ל</w:t>
+      </w:r>
+      <w:r>
+        <w:rPr>
+          <w:rFonts w:hint="cs"/>
+          <w:sz w:val="16"/>
+          <w:szCs w:val="16"/>
+          <w:rtl/>
+        </w:rPr>
+        <w:t xml:space="preserve">אינסוף, ההסתברות של כל ערך יוריסטי להיבחר שואפת לחמישית מכיוון שככל שערך </w:t>
+      </w:r>
+      <w:r>
+        <w:rPr>
+          <w:rFonts w:hint="cs"/>
+          <w:sz w:val="16"/>
+          <w:szCs w:val="16"/>
+        </w:rPr>
+        <w:t>T</w:t>
+      </w:r>
+      <w:r>
+        <w:rPr>
+          <w:rFonts w:hint="cs"/>
+          <w:sz w:val="16"/>
+          <w:szCs w:val="16"/>
+          <w:rtl/>
+        </w:rPr>
+        <w:t xml:space="preserve"> גדל אזי מחלקים הסתברויות קרובות יותר זו לזו.</w:t>
       </w:r>
       <w:bookmarkStart w:id="0" w:name="_GoBack"/>
       <w:bookmarkEnd w:id="0"/>
@@ -3431,20 +3639,20 @@
     <w:lsdException w:name="Hashtag" w:semiHidden="1" w:unhideWhenUsed="1"/>
     <w:lsdException w:name="Unresolved Mention" w:semiHidden="1" w:unhideWhenUsed="1"/>
   </w:latentStyles>
-  <w:style w:type="paragraph" w:default="1" w:styleId="Normal">
+  <w:style w:type="paragraph" w:default="1" w:styleId="a">
     <w:name w:val="Normal"/>
     <w:qFormat/>
     <w:pPr>
       <w:bidi/>
     </w:pPr>
   </w:style>
-  <w:style w:type="character" w:default="1" w:styleId="DefaultParagraphFont">
+  <w:style w:type="character" w:default="1" w:styleId="a0">
     <w:name w:val="Default Paragraph Font"/>
     <w:uiPriority w:val="1"/>
     <w:semiHidden/>
     <w:unhideWhenUsed/>
   </w:style>
-  <w:style w:type="table" w:default="1" w:styleId="TableNormal">
+  <w:style w:type="table" w:default="1" w:styleId="a1">
     <w:name w:val="Normal Table"/>
     <w:uiPriority w:val="99"/>
     <w:semiHidden/>
@@ -3459,15 +3667,15 @@
       </w:tblCellMar>
     </w:tblPr>
   </w:style>
-  <w:style w:type="numbering" w:default="1" w:styleId="NoList">
+  <w:style w:type="numbering" w:default="1" w:styleId="a2">
     <w:name w:val="No List"/>
     <w:uiPriority w:val="99"/>
     <w:semiHidden/>
     <w:unhideWhenUsed/>
   </w:style>
-  <w:style w:type="table" w:styleId="TableGrid">
+  <w:style w:type="table" w:styleId="a3">
     <w:name w:val="Table Grid"/>
-    <w:basedOn w:val="TableNormal"/>
+    <w:basedOn w:val="a1"/>
     <w:uiPriority w:val="39"/>
     <w:rsid w:val="00511DB6"/>
     <w:pPr>
@@ -3484,9 +3692,9 @@
       </w:tblBorders>
     </w:tblPr>
   </w:style>
-  <w:style w:type="character" w:styleId="PlaceholderText">
+  <w:style w:type="character" w:styleId="a4">
     <w:name w:val="Placeholder Text"/>
-    <w:basedOn w:val="DefaultParagraphFont"/>
+    <w:basedOn w:val="a0"/>
     <w:uiPriority w:val="99"/>
     <w:semiHidden/>
     <w:rsid w:val="002257D4"/>
@@ -3494,10 +3702,10 @@
       <w:color w:val="808080"/>
     </w:rPr>
   </w:style>
-  <w:style w:type="paragraph" w:styleId="Header">
+  <w:style w:type="paragraph" w:styleId="a5">
     <w:name w:val="header"/>
-    <w:basedOn w:val="Normal"/>
-    <w:link w:val="HeaderChar"/>
+    <w:basedOn w:val="a"/>
+    <w:link w:val="a6"/>
     <w:uiPriority w:val="99"/>
     <w:unhideWhenUsed/>
     <w:rsid w:val="009320D9"/>
@@ -3509,17 +3717,17 @@
       <w:spacing w:after="0" w:line="240" w:lineRule="auto"/>
     </w:pPr>
   </w:style>
-  <w:style w:type="character" w:customStyle="1" w:styleId="HeaderChar">
-    <w:name w:val="Header Char"/>
-    <w:basedOn w:val="DefaultParagraphFont"/>
-    <w:link w:val="Header"/>
+  <w:style w:type="character" w:customStyle="1" w:styleId="a6">
+    <w:name w:val="כותרת עליונה תו"/>
+    <w:basedOn w:val="a0"/>
+    <w:link w:val="a5"/>
     <w:uiPriority w:val="99"/>
     <w:rsid w:val="009320D9"/>
   </w:style>
-  <w:style w:type="paragraph" w:styleId="Footer">
+  <w:style w:type="paragraph" w:styleId="a7">
     <w:name w:val="footer"/>
-    <w:basedOn w:val="Normal"/>
-    <w:link w:val="FooterChar"/>
+    <w:basedOn w:val="a"/>
+    <w:link w:val="a8"/>
     <w:uiPriority w:val="99"/>
     <w:unhideWhenUsed/>
     <w:rsid w:val="009320D9"/>
@@ -3531,10 +3739,10 @@
       <w:spacing w:after="0" w:line="240" w:lineRule="auto"/>
     </w:pPr>
   </w:style>
-  <w:style w:type="character" w:customStyle="1" w:styleId="FooterChar">
-    <w:name w:val="Footer Char"/>
-    <w:basedOn w:val="DefaultParagraphFont"/>
-    <w:link w:val="Footer"/>
+  <w:style w:type="character" w:customStyle="1" w:styleId="a8">
+    <w:name w:val="כותרת תחתונה תו"/>
+    <w:basedOn w:val="a0"/>
+    <w:link w:val="a7"/>
     <w:uiPriority w:val="99"/>
     <w:rsid w:val="009320D9"/>
   </w:style>

</xml_diff>

<commit_message>
finished working on stochastic greedy algorithm
</commit_message>
<xml_diff>
--- a/AI_hw1_dry.docx
+++ b/AI_hw1_dry.docx
@@ -1171,6 +1171,13 @@
         </w:rPr>
         <w:t xml:space="preserve">3. כן, ייתכנו מעגלים למשל ניתן </w:t>
       </w:r>
+      <w:r>
+        <w:rPr>
+          <w:rFonts w:hint="cs"/>
+          <w:rtl/>
+        </w:rPr>
+        <w:t>ללכת הלוך ושוב בין 2 תחנות דלק.</w:t>
+      </w:r>
     </w:p>
     <w:p>
       <w:pPr>
@@ -1194,6 +1201,36 @@
           <w:rtl/>
         </w:rPr>
         <w:t xml:space="preserve"> </w:t>
+      </w:r>
+      <w:r>
+        <w:rPr>
+          <w:rFonts w:hint="cs"/>
+          <w:rtl/>
+        </w:rPr>
+        <w:t xml:space="preserve">מרחב המצבים </w:t>
+      </w:r>
+      <w:r>
+        <w:rPr>
+          <w:rFonts w:hint="cs"/>
+          <w:rtl/>
+        </w:rPr>
+        <w:t xml:space="preserve">אינסופי כי כמות הדלק בכל מצב היא מספר ממשי. לא כל המצבים </w:t>
+      </w:r>
+      <w:proofErr w:type="spellStart"/>
+      <w:r>
+        <w:rPr>
+          <w:rFonts w:hint="cs"/>
+          <w:rtl/>
+        </w:rPr>
+        <w:t>ישיגים</w:t>
+      </w:r>
+      <w:proofErr w:type="spellEnd"/>
+      <w:r>
+        <w:rPr>
+          <w:rFonts w:hint="cs"/>
+          <w:rtl/>
+        </w:rPr>
+        <w:t xml:space="preserve"> כי לא ניתן להגיע לכל מצב עם כל כמות דלק.</w:t>
       </w:r>
     </w:p>
     <w:p>
@@ -1416,53 +1453,59 @@
                           </m:ctrlPr>
                         </m:dPr>
                         <m:e>
-                          <m:r>
-                            <w:rPr>
-                              <w:rFonts w:ascii="Cambria Math" w:hAnsi="Cambria Math"/>
-                            </w:rPr>
-                            <m:t>v</m:t>
-                          </m:r>
+                          <m:sSup>
+                            <m:sSupPr>
+                              <m:ctrlPr>
+                                <w:rPr>
+                                  <w:rFonts w:ascii="Cambria Math" w:hAnsi="Cambria Math"/>
+                                  <w:i/>
+                                </w:rPr>
+                              </m:ctrlPr>
+                            </m:sSupPr>
+                            <m:e>
+                              <m:r>
+                                <w:rPr>
+                                  <w:rFonts w:ascii="Cambria Math" w:hAnsi="Cambria Math"/>
+                                </w:rPr>
+                                <m:t>v</m:t>
+                              </m:r>
+                            </m:e>
+                            <m:sup>
+                              <m:r>
+                                <w:rPr>
+                                  <w:rFonts w:ascii="Cambria Math" w:hAnsi="Cambria Math"/>
+                                </w:rPr>
+                                <m:t>'</m:t>
+                              </m:r>
+                            </m:sup>
+                          </m:sSup>
                         </m:e>
                       </m:d>
                       <m:r>
                         <w:rPr>
                           <w:rFonts w:ascii="Cambria Math" w:hAnsi="Cambria Math"/>
                         </w:rPr>
-                        <m:t>, F∪{v}</m:t>
+                        <m:t>, F∪{v</m:t>
                       </m:r>
-                    </m:e>
-                    <m:e>
-                      <m:sSup>
-                        <m:sSupPr>
-                          <m:ctrlPr>
-                            <w:rPr>
-                              <w:rFonts w:ascii="Cambria Math" w:hAnsi="Cambria Math"/>
-                              <w:i/>
-                            </w:rPr>
-                          </m:ctrlPr>
-                        </m:sSupPr>
-                        <m:e>
-                          <m:r>
-                            <w:rPr>
-                              <w:rFonts w:ascii="Cambria Math" w:hAnsi="Cambria Math"/>
-                            </w:rPr>
-                            <m:t>v</m:t>
-                          </m:r>
-                        </m:e>
-                        <m:sup>
-                          <m:r>
-                            <w:rPr>
-                              <w:rFonts w:ascii="Cambria Math" w:hAnsi="Cambria Math"/>
-                            </w:rPr>
-                            <m:t>'</m:t>
-                          </m:r>
-                        </m:sup>
-                      </m:sSup>
                       <m:r>
                         <w:rPr>
                           <w:rFonts w:ascii="Cambria Math" w:hAnsi="Cambria Math"/>
                         </w:rPr>
-                        <m:t>∈T∪GasStations,Dist</m:t>
+                        <m:t>'</m:t>
+                      </m:r>
+                      <m:r>
+                        <w:rPr>
+                          <w:rFonts w:ascii="Cambria Math" w:hAnsi="Cambria Math"/>
+                        </w:rPr>
+                        <m:t>}</m:t>
+                      </m:r>
+                    </m:e>
+                    <m:e>
+                      <m:r>
+                        <w:rPr>
+                          <w:rFonts w:ascii="Cambria Math" w:hAnsi="Cambria Math"/>
+                        </w:rPr>
+                        <m:t>Dist</m:t>
                       </m:r>
                       <m:d>
                         <m:dPr>
@@ -1520,7 +1563,37 @@
                     <w:rPr>
                       <w:rFonts w:ascii="Cambria Math" w:hAnsi="Cambria Math"/>
                     </w:rPr>
-                    <m:t>,  v∈Ord</m:t>
+                    <m:t>,</m:t>
+                  </m:r>
+                  <m:r>
+                    <w:rPr>
+                      <w:rFonts w:ascii="Cambria Math" w:hAnsi="Cambria Math"/>
+                    </w:rPr>
+                    <m:t xml:space="preserve">                                            </m:t>
+                  </m:r>
+                  <m:r>
+                    <w:rPr>
+                      <w:rFonts w:ascii="Cambria Math" w:hAnsi="Cambria Math"/>
+                    </w:rPr>
+                    <m:t xml:space="preserve">  v</m:t>
+                  </m:r>
+                  <m:r>
+                    <w:rPr>
+                      <w:rFonts w:ascii="Cambria Math" w:hAnsi="Cambria Math"/>
+                    </w:rPr>
+                    <m:t>'</m:t>
+                  </m:r>
+                  <m:r>
+                    <w:rPr>
+                      <w:rFonts w:ascii="Cambria Math" w:hAnsi="Cambria Math"/>
+                    </w:rPr>
+                    <m:t>∈</m:t>
+                  </m:r>
+                  <m:r>
+                    <w:rPr>
+                      <w:rFonts w:ascii="Cambria Math" w:hAnsi="Cambria Math"/>
+                    </w:rPr>
+                    <m:t>T</m:t>
                   </m:r>
                 </m:e>
                 <m:e>
@@ -1608,37 +1681,11 @@
                       </m:r>
                     </m:e>
                     <m:e>
-                      <m:sSup>
-                        <m:sSupPr>
-                          <m:ctrlPr>
-                            <w:rPr>
-                              <w:rFonts w:ascii="Cambria Math" w:hAnsi="Cambria Math"/>
-                              <w:i/>
-                            </w:rPr>
-                          </m:ctrlPr>
-                        </m:sSupPr>
-                        <m:e>
-                          <m:r>
-                            <w:rPr>
-                              <w:rFonts w:ascii="Cambria Math" w:hAnsi="Cambria Math"/>
-                            </w:rPr>
-                            <m:t>v</m:t>
-                          </m:r>
-                        </m:e>
-                        <m:sup>
-                          <m:r>
-                            <w:rPr>
-                              <w:rFonts w:ascii="Cambria Math" w:hAnsi="Cambria Math"/>
-                            </w:rPr>
-                            <m:t>'</m:t>
-                          </m:r>
-                        </m:sup>
-                      </m:sSup>
                       <m:r>
                         <w:rPr>
                           <w:rFonts w:ascii="Cambria Math" w:hAnsi="Cambria Math"/>
                         </w:rPr>
-                        <m:t>∈T∪GasStations,Dist</m:t>
+                        <m:t>Dist</m:t>
                       </m:r>
                       <m:d>
                         <m:dPr>
@@ -1696,7 +1743,43 @@
                     <w:rPr>
                       <w:rFonts w:ascii="Cambria Math" w:hAnsi="Cambria Math"/>
                     </w:rPr>
-                    <m:t>,                                v∈GasStations</m:t>
+                    <m:t xml:space="preserve">,       </m:t>
+                  </m:r>
+                  <m:r>
+                    <w:rPr>
+                      <w:rFonts w:ascii="Cambria Math" w:hAnsi="Cambria Math"/>
+                    </w:rPr>
+                    <m:t xml:space="preserve">                            </m:t>
+                  </m:r>
+                  <m:r>
+                    <w:rPr>
+                      <w:rFonts w:ascii="Cambria Math" w:hAnsi="Cambria Math"/>
+                    </w:rPr>
+                    <m:t xml:space="preserve">       </m:t>
+                  </m:r>
+                  <m:r>
+                    <w:rPr>
+                      <w:rFonts w:ascii="Cambria Math" w:hAnsi="Cambria Math"/>
+                    </w:rPr>
+                    <m:t xml:space="preserve">         </m:t>
+                  </m:r>
+                  <m:r>
+                    <w:rPr>
+                      <w:rFonts w:ascii="Cambria Math" w:hAnsi="Cambria Math"/>
+                    </w:rPr>
+                    <m:t xml:space="preserve">                v</m:t>
+                  </m:r>
+                  <m:r>
+                    <w:rPr>
+                      <w:rFonts w:ascii="Cambria Math" w:hAnsi="Cambria Math"/>
+                    </w:rPr>
+                    <m:t>'</m:t>
+                  </m:r>
+                  <m:r>
+                    <w:rPr>
+                      <w:rFonts w:ascii="Cambria Math" w:hAnsi="Cambria Math"/>
+                    </w:rPr>
+                    <m:t>∈GasStations</m:t>
                   </m:r>
                 </m:e>
               </m:eqArr>
@@ -1743,14 +1826,14 @@
         <w:t>8.</w:t>
       </w:r>
       <w:r>
-        <w:t xml:space="preserve"> e</w:t>
-      </w:r>
-      <w:r>
-        <w:rPr>
-          <w:rFonts w:hint="cs"/>
-          <w:rtl/>
-        </w:rPr>
-        <w:t xml:space="preserve">. </w:t>
+        <w:t xml:space="preserve"> </w:t>
+      </w:r>
+      <w:r>
+        <w:rPr>
+          <w:rFonts w:hint="cs"/>
+          <w:rtl/>
+        </w:rPr>
+        <w:t xml:space="preserve"> </w:t>
       </w:r>
     </w:p>
     <w:p>
@@ -3062,7 +3145,25 @@
           <w:szCs w:val="16"/>
           <w:rtl/>
         </w:rPr>
-        <w:t xml:space="preserve"> שואף ל- 0, ההסתברות של הערך היוריסטי הגבוה ביותר להיבחר שואפת ל- 1 ועבור כל שאר הערכים ההסתברות להיבחר שואפת ל- 0. </w:t>
+        <w:t xml:space="preserve"> שואף ל- 0, ההסתברות של הערך היוריסטי ה</w:t>
+      </w:r>
+      <w:r>
+        <w:rPr>
+          <w:rFonts w:hint="cs"/>
+          <w:sz w:val="16"/>
+          <w:szCs w:val="16"/>
+          <w:rtl/>
+        </w:rPr>
+        <w:t>נמוך</w:t>
+      </w:r>
+      <w:r>
+        <w:rPr>
+          <w:rFonts w:hint="cs"/>
+          <w:sz w:val="16"/>
+          <w:szCs w:val="16"/>
+          <w:rtl/>
+        </w:rPr>
+        <w:t xml:space="preserve"> ביותר להיבחר שואפת ל- 1 ועבור כל שאר הערכים ההסתברות להיבחר שואפת ל- 0. </w:t>
       </w:r>
       <w:proofErr w:type="spellStart"/>
       <w:r>
@@ -3491,7 +3592,25 @@
           <w:szCs w:val="16"/>
           <w:rtl/>
         </w:rPr>
-        <w:t>. היוריסטיקה קבילה מפני שהבעיה הזו מניחה שיש כביש בין כל שני צמתים ולכן הפתרון שלה בהכרח יותר זול.</w:t>
+        <w:t>. היוריסטיקה קבילה מפני שהבעיה הזו מניחה שיש כביש</w:t>
+      </w:r>
+      <w:r>
+        <w:rPr>
+          <w:rFonts w:hint="cs"/>
+          <w:sz w:val="16"/>
+          <w:szCs w:val="16"/>
+          <w:rtl/>
+        </w:rPr>
+        <w:t xml:space="preserve"> בקו אווירי</w:t>
+      </w:r>
+      <w:r>
+        <w:rPr>
+          <w:rFonts w:hint="cs"/>
+          <w:sz w:val="16"/>
+          <w:szCs w:val="16"/>
+          <w:rtl/>
+        </w:rPr>
+        <w:t xml:space="preserve"> בין כל שני צמתים ולכן הפתרון שלה בהכרח יותר זול.</w:t>
       </w:r>
     </w:p>
     <w:p>
@@ -3510,6 +3629,388 @@
           <w:rtl/>
         </w:rPr>
         <w:t xml:space="preserve">28. </w:t>
+      </w:r>
+      <w:r>
+        <w:rPr>
+          <w:rFonts w:hint="cs"/>
+          <w:sz w:val="16"/>
+          <w:szCs w:val="16"/>
+          <w:rtl/>
+        </w:rPr>
+        <w:t>הפלט של הריצה עם היוריסטיקה שהצענו:</w:t>
+      </w:r>
+    </w:p>
+    <w:p>
+      <w:pPr>
+        <w:bidi w:val="0"/>
+        <w:rPr>
+          <w:sz w:val="16"/>
+          <w:szCs w:val="16"/>
+        </w:rPr>
+      </w:pPr>
+      <w:r>
+        <w:rPr>
+          <w:sz w:val="16"/>
+          <w:szCs w:val="16"/>
+        </w:rPr>
+        <w:t>Solve the strict deliveries problem</w:t>
+      </w:r>
+      <w:r>
+        <w:rPr>
+          <w:rFonts w:cs="Arial"/>
+          <w:sz w:val="16"/>
+          <w:szCs w:val="16"/>
+          <w:rtl/>
+        </w:rPr>
+        <w:t>.</w:t>
+      </w:r>
+    </w:p>
+    <w:p>
+      <w:pPr>
+        <w:bidi w:val="0"/>
+        <w:rPr>
+          <w:sz w:val="16"/>
+          <w:szCs w:val="16"/>
+          <w:rtl/>
+        </w:rPr>
+      </w:pPr>
+      <w:proofErr w:type="spellStart"/>
+      <w:r>
+        <w:rPr>
+          <w:sz w:val="16"/>
+          <w:szCs w:val="16"/>
+        </w:rPr>
+        <w:t>StrictDeliveries</w:t>
+      </w:r>
+      <w:proofErr w:type="spellEnd"/>
+      <w:r>
+        <w:rPr>
+          <w:sz w:val="16"/>
+          <w:szCs w:val="16"/>
+        </w:rPr>
+        <w:t>(</w:t>
+      </w:r>
+      <w:proofErr w:type="spellStart"/>
+      <w:r>
+        <w:rPr>
+          <w:sz w:val="16"/>
+          <w:szCs w:val="16"/>
+        </w:rPr>
+        <w:t>small_</w:t>
+      </w:r>
+      <w:proofErr w:type="gramStart"/>
+      <w:r>
+        <w:rPr>
+          <w:sz w:val="16"/>
+          <w:szCs w:val="16"/>
+        </w:rPr>
+        <w:t>delivery</w:t>
+      </w:r>
+      <w:proofErr w:type="spellEnd"/>
+      <w:r>
+        <w:rPr>
+          <w:sz w:val="16"/>
+          <w:szCs w:val="16"/>
+        </w:rPr>
+        <w:t xml:space="preserve">)   </w:t>
+      </w:r>
+      <w:proofErr w:type="gramEnd"/>
+      <w:r>
+        <w:rPr>
+          <w:sz w:val="16"/>
+          <w:szCs w:val="16"/>
+        </w:rPr>
+        <w:t xml:space="preserve">   A* (h=</w:t>
+      </w:r>
+      <w:proofErr w:type="spellStart"/>
+      <w:r>
+        <w:rPr>
+          <w:sz w:val="16"/>
+          <w:szCs w:val="16"/>
+        </w:rPr>
+        <w:t>RelaxedProb</w:t>
+      </w:r>
+      <w:proofErr w:type="spellEnd"/>
+      <w:r>
+        <w:rPr>
+          <w:sz w:val="16"/>
+          <w:szCs w:val="16"/>
+        </w:rPr>
+        <w:t xml:space="preserve">, w=0.500)   time:  15.03   #dev: 83      </w:t>
+      </w:r>
+      <w:proofErr w:type="spellStart"/>
+      <w:r>
+        <w:rPr>
+          <w:sz w:val="16"/>
+          <w:szCs w:val="16"/>
+        </w:rPr>
+        <w:t>total_cost</w:t>
+      </w:r>
+      <w:proofErr w:type="spellEnd"/>
+      <w:r>
+        <w:rPr>
+          <w:sz w:val="16"/>
+          <w:szCs w:val="16"/>
+        </w:rPr>
+        <w:t>: 14110.43089   |path|: 8     path: [43516, 67260, 17719, 43454, 43217, 32863, 7873, 42607]   gas-stations</w:t>
+      </w:r>
+      <w:r>
+        <w:rPr>
+          <w:rFonts w:cs="Arial"/>
+          <w:sz w:val="16"/>
+          <w:szCs w:val="16"/>
+          <w:rtl/>
+        </w:rPr>
+        <w:t>: [17719, 32863]</w:t>
+      </w:r>
+    </w:p>
+    <w:p>
+      <w:pPr>
+        <w:rPr>
+          <w:sz w:val="16"/>
+          <w:szCs w:val="16"/>
+          <w:rtl/>
+        </w:rPr>
+      </w:pPr>
+      <w:r>
+        <w:rPr>
+          <w:rFonts w:hint="cs"/>
+          <w:sz w:val="16"/>
+          <w:szCs w:val="16"/>
+          <w:rtl/>
+        </w:rPr>
+        <w:t xml:space="preserve">ניתן לראות שעבור </w:t>
+      </w:r>
+      <w:r>
+        <w:rPr>
+          <w:rFonts w:hint="cs"/>
+          <w:sz w:val="16"/>
+          <w:szCs w:val="16"/>
+        </w:rPr>
+        <w:t>A</w:t>
+      </w:r>
+      <w:r>
+        <w:rPr>
+          <w:rFonts w:hint="cs"/>
+          <w:sz w:val="16"/>
+          <w:szCs w:val="16"/>
+          <w:rtl/>
+        </w:rPr>
+        <w:t>*  עם היוריסטיקה הקודמת מספר הפיתוחים היה מעל 120. עבור היוריסטיקה הקודמת, המשקל שהביא לראשונה למספר פתוחים נמוך ממספר הפיתוחים עם היוריסטיקה הנוכחית הוא 0.58 בערך, עם משקל זה איכות הפתרון לא נפגעה.</w:t>
+      </w:r>
+    </w:p>
+    <w:p>
+      <w:pPr>
+        <w:rPr>
+          <w:sz w:val="16"/>
+          <w:szCs w:val="16"/>
+          <w:rtl/>
+        </w:rPr>
+      </w:pPr>
+      <w:r>
+        <w:rPr>
+          <w:rFonts w:hint="cs"/>
+          <w:sz w:val="16"/>
+          <w:szCs w:val="16"/>
+          <w:rtl/>
+        </w:rPr>
+        <w:t>חלק ב':</w:t>
+      </w:r>
+    </w:p>
+    <w:p>
+      <w:pPr>
+        <w:rPr>
+          <w:sz w:val="16"/>
+          <w:szCs w:val="16"/>
+          <w:rtl/>
+        </w:rPr>
+      </w:pPr>
+      <w:r>
+        <w:rPr>
+          <w:rFonts w:hint="cs"/>
+          <w:sz w:val="16"/>
+          <w:szCs w:val="16"/>
+          <w:rtl/>
+        </w:rPr>
+        <w:t>א.</w:t>
+      </w:r>
+    </w:p>
+    <w:p>
+      <w:pPr>
+        <w:rPr>
+          <w:sz w:val="16"/>
+          <w:szCs w:val="16"/>
+          <w:rtl/>
+        </w:rPr>
+      </w:pPr>
+      <w:r>
+        <w:rPr>
+          <w:noProof/>
+        </w:rPr>
+        <w:drawing>
+          <wp:inline distT="0" distB="0" distL="0" distR="0" wp14:anchorId="2FE0443B" wp14:editId="574BA19B">
+            <wp:extent cx="4752975" cy="1362075"/>
+            <wp:effectExtent l="0" t="0" r="9525" b="9525"/>
+            <wp:docPr id="8" name="Picture 8"/>
+            <wp:cNvGraphicFramePr>
+              <a:graphicFrameLocks xmlns:a="http://schemas.openxmlformats.org/drawingml/2006/main" noChangeAspect="1"/>
+            </wp:cNvGraphicFramePr>
+            <a:graphic xmlns:a="http://schemas.openxmlformats.org/drawingml/2006/main">
+              <a:graphicData uri="http://schemas.openxmlformats.org/drawingml/2006/picture">
+                <pic:pic xmlns:pic="http://schemas.openxmlformats.org/drawingml/2006/picture">
+                  <pic:nvPicPr>
+                    <pic:cNvPr id="1" name=""/>
+                    <pic:cNvPicPr/>
+                  </pic:nvPicPr>
+                  <pic:blipFill>
+                    <a:blip r:embed="rId12"/>
+                    <a:stretch>
+                      <a:fillRect/>
+                    </a:stretch>
+                  </pic:blipFill>
+                  <pic:spPr>
+                    <a:xfrm>
+                      <a:off x="0" y="0"/>
+                      <a:ext cx="4752975" cy="1362075"/>
+                    </a:xfrm>
+                    <a:prstGeom prst="rect">
+                      <a:avLst/>
+                    </a:prstGeom>
+                  </pic:spPr>
+                </pic:pic>
+              </a:graphicData>
+            </a:graphic>
+          </wp:inline>
+        </w:drawing>
+      </w:r>
+    </w:p>
+    <w:p>
+      <w:pPr>
+        <w:rPr>
+          <w:sz w:val="16"/>
+          <w:szCs w:val="16"/>
+          <w:rtl/>
+        </w:rPr>
+      </w:pPr>
+    </w:p>
+    <w:p>
+      <w:pPr>
+        <w:rPr>
+          <w:sz w:val="16"/>
+          <w:szCs w:val="16"/>
+          <w:rtl/>
+        </w:rPr>
+      </w:pPr>
+    </w:p>
+    <w:p>
+      <w:pPr>
+        <w:rPr>
+          <w:sz w:val="16"/>
+          <w:szCs w:val="16"/>
+          <w:rtl/>
+        </w:rPr>
+      </w:pPr>
+    </w:p>
+    <w:p>
+      <w:pPr>
+        <w:rPr>
+          <w:sz w:val="16"/>
+          <w:szCs w:val="16"/>
+          <w:rtl/>
+        </w:rPr>
+      </w:pPr>
+    </w:p>
+    <w:p>
+      <w:pPr>
+        <w:rPr>
+          <w:sz w:val="16"/>
+          <w:szCs w:val="16"/>
+          <w:rtl/>
+        </w:rPr>
+      </w:pPr>
+    </w:p>
+    <w:p>
+      <w:pPr>
+        <w:rPr>
+          <w:sz w:val="16"/>
+          <w:szCs w:val="16"/>
+          <w:rtl/>
+        </w:rPr>
+      </w:pPr>
+      <w:r>
+        <w:rPr>
+          <w:rFonts w:hint="cs"/>
+          <w:sz w:val="16"/>
+          <w:szCs w:val="16"/>
+          <w:rtl/>
+        </w:rPr>
+        <w:lastRenderedPageBreak/>
+        <w:t xml:space="preserve">ב. </w:t>
+      </w:r>
+    </w:p>
+    <w:p>
+      <w:pPr>
+        <w:rPr>
+          <w:sz w:val="16"/>
+          <w:szCs w:val="16"/>
+          <w:rtl/>
+        </w:rPr>
+      </w:pPr>
+      <w:r>
+        <w:rPr>
+          <w:noProof/>
+        </w:rPr>
+        <w:drawing>
+          <wp:inline distT="0" distB="0" distL="0" distR="0" wp14:anchorId="028252CE" wp14:editId="2FA13986">
+            <wp:extent cx="5274310" cy="2503805"/>
+            <wp:effectExtent l="0" t="0" r="2540" b="0"/>
+            <wp:docPr id="9" name="Picture 9"/>
+            <wp:cNvGraphicFramePr>
+              <a:graphicFrameLocks xmlns:a="http://schemas.openxmlformats.org/drawingml/2006/main" noChangeAspect="1"/>
+            </wp:cNvGraphicFramePr>
+            <a:graphic xmlns:a="http://schemas.openxmlformats.org/drawingml/2006/main">
+              <a:graphicData uri="http://schemas.openxmlformats.org/drawingml/2006/picture">
+                <pic:pic xmlns:pic="http://schemas.openxmlformats.org/drawingml/2006/picture">
+                  <pic:nvPicPr>
+                    <pic:cNvPr id="1" name=""/>
+                    <pic:cNvPicPr/>
+                  </pic:nvPicPr>
+                  <pic:blipFill>
+                    <a:blip r:embed="rId13"/>
+                    <a:stretch>
+                      <a:fillRect/>
+                    </a:stretch>
+                  </pic:blipFill>
+                  <pic:spPr>
+                    <a:xfrm>
+                      <a:off x="0" y="0"/>
+                      <a:ext cx="5274310" cy="2503805"/>
+                    </a:xfrm>
+                    <a:prstGeom prst="rect">
+                      <a:avLst/>
+                    </a:prstGeom>
+                  </pic:spPr>
+                </pic:pic>
+              </a:graphicData>
+            </a:graphic>
+          </wp:inline>
+        </w:drawing>
+      </w:r>
+    </w:p>
+    <w:p>
+      <w:pPr>
+        <w:rPr>
+          <w:noProof/>
+        </w:rPr>
+      </w:pPr>
+      <w:r>
+        <w:rPr>
+          <w:rFonts w:hint="cs"/>
+          <w:sz w:val="16"/>
+          <w:szCs w:val="16"/>
+          <w:rtl/>
+        </w:rPr>
+        <w:t xml:space="preserve">ג. </w:t>
       </w:r>
       <w:bookmarkStart w:id="0" w:name="_GoBack"/>
       <w:bookmarkEnd w:id="0"/>
@@ -3517,12 +4018,123 @@
     <w:p>
       <w:pPr>
         <w:rPr>
-          <w:rFonts w:hint="cs"/>
-          <w:sz w:val="16"/>
-          <w:szCs w:val="16"/>
-          <w:rtl/>
-        </w:rPr>
-      </w:pPr>
+          <w:sz w:val="16"/>
+          <w:szCs w:val="16"/>
+        </w:rPr>
+      </w:pPr>
+      <w:r>
+        <w:rPr>
+          <w:noProof/>
+        </w:rPr>
+        <w:drawing>
+          <wp:inline distT="0" distB="0" distL="0" distR="0" wp14:anchorId="4B828468" wp14:editId="38F6CC0D">
+            <wp:extent cx="4732985" cy="2326234"/>
+            <wp:effectExtent l="0" t="0" r="0" b="0"/>
+            <wp:docPr id="10" name="Picture 10"/>
+            <wp:cNvGraphicFramePr>
+              <a:graphicFrameLocks xmlns:a="http://schemas.openxmlformats.org/drawingml/2006/main" noChangeAspect="1"/>
+            </wp:cNvGraphicFramePr>
+            <a:graphic xmlns:a="http://schemas.openxmlformats.org/drawingml/2006/main">
+              <a:graphicData uri="http://schemas.openxmlformats.org/drawingml/2006/picture">
+                <pic:pic xmlns:pic="http://schemas.openxmlformats.org/drawingml/2006/picture">
+                  <pic:nvPicPr>
+                    <pic:cNvPr id="1" name=""/>
+                    <pic:cNvPicPr/>
+                  </pic:nvPicPr>
+                  <pic:blipFill rotWithShape="1">
+                    <a:blip r:embed="rId14"/>
+                    <a:srcRect l="10264" b="4971"/>
+                    <a:stretch/>
+                  </pic:blipFill>
+                  <pic:spPr bwMode="auto">
+                    <a:xfrm>
+                      <a:off x="0" y="0"/>
+                      <a:ext cx="4732985" cy="2326234"/>
+                    </a:xfrm>
+                    <a:prstGeom prst="rect">
+                      <a:avLst/>
+                    </a:prstGeom>
+                    <a:ln>
+                      <a:noFill/>
+                    </a:ln>
+                    <a:extLst>
+                      <a:ext uri="{53640926-AAD7-44D8-BBD7-CCE9431645EC}">
+                        <a14:shadowObscured xmlns:a14="http://schemas.microsoft.com/office/drawing/2010/main"/>
+                      </a:ext>
+                    </a:extLst>
+                  </pic:spPr>
+                </pic:pic>
+              </a:graphicData>
+            </a:graphic>
+          </wp:inline>
+        </w:drawing>
+      </w:r>
+    </w:p>
+    <w:p>
+      <w:pPr>
+        <w:rPr>
+          <w:sz w:val="16"/>
+          <w:szCs w:val="16"/>
+        </w:rPr>
+      </w:pPr>
+    </w:p>
+    <w:p>
+      <w:pPr>
+        <w:rPr>
+          <w:sz w:val="16"/>
+          <w:szCs w:val="16"/>
+          <w:rtl/>
+        </w:rPr>
+      </w:pPr>
+      <w:r>
+        <w:rPr>
+          <w:rFonts w:hint="cs"/>
+          <w:sz w:val="16"/>
+          <w:szCs w:val="16"/>
+          <w:rtl/>
+        </w:rPr>
+        <w:t xml:space="preserve">ד. </w:t>
+      </w:r>
+      <w:r>
+        <w:rPr>
+          <w:noProof/>
+        </w:rPr>
+        <w:drawing>
+          <wp:inline distT="0" distB="0" distL="0" distR="0" wp14:anchorId="2C09123C" wp14:editId="1B406BED">
+            <wp:extent cx="5274310" cy="1708785"/>
+            <wp:effectExtent l="0" t="0" r="2540" b="5715"/>
+            <wp:docPr id="11" name="Picture 11"/>
+            <wp:cNvGraphicFramePr>
+              <a:graphicFrameLocks xmlns:a="http://schemas.openxmlformats.org/drawingml/2006/main" noChangeAspect="1"/>
+            </wp:cNvGraphicFramePr>
+            <a:graphic xmlns:a="http://schemas.openxmlformats.org/drawingml/2006/main">
+              <a:graphicData uri="http://schemas.openxmlformats.org/drawingml/2006/picture">
+                <pic:pic xmlns:pic="http://schemas.openxmlformats.org/drawingml/2006/picture">
+                  <pic:nvPicPr>
+                    <pic:cNvPr id="1" name=""/>
+                    <pic:cNvPicPr/>
+                  </pic:nvPicPr>
+                  <pic:blipFill>
+                    <a:blip r:embed="rId15"/>
+                    <a:stretch>
+                      <a:fillRect/>
+                    </a:stretch>
+                  </pic:blipFill>
+                  <pic:spPr>
+                    <a:xfrm>
+                      <a:off x="0" y="0"/>
+                      <a:ext cx="5274310" cy="1708785"/>
+                    </a:xfrm>
+                    <a:prstGeom prst="rect">
+                      <a:avLst/>
+                    </a:prstGeom>
+                  </pic:spPr>
+                </pic:pic>
+              </a:graphicData>
+            </a:graphic>
+          </wp:inline>
+        </w:drawing>
+      </w:r>
     </w:p>
     <w:sectPr>
       <w:pgSz w:w="11906" w:h="16838"/>

</xml_diff>